<commit_message>
updated 'contact us' link in N01P
</commit_message>
<xml_diff>
--- a/FlaglerEdits_v2.docx
+++ b/FlaglerEdits_v2.docx
@@ -117,147 +117,7 @@
             <w:szCs w:val="20"/>
             <w:shd w:val="clear" w:color="auto" w:fill="FFFFFF"/>
           </w:rPr>
-          <w:t>https://</w:t>
-        </w:r>
-        <w:r>
-          <w:rPr>
-            <w:rStyle w:val="Hyperlink"/>
-            <w:rFonts w:ascii="Helvetica Neue" w:hAnsi="Helvetica Neue"/>
-            <w:sz w:val="20"/>
-            <w:szCs w:val="20"/>
-            <w:shd w:val="clear" w:color="auto" w:fill="FFFFFF"/>
-          </w:rPr>
-          <w:t>liam</w:t>
-        </w:r>
-        <w:r>
-          <w:rPr>
-            <w:rStyle w:val="Hyperlink"/>
-            <w:rFonts w:ascii="Helvetica Neue" w:hAnsi="Helvetica Neue"/>
-            <w:sz w:val="20"/>
-            <w:szCs w:val="20"/>
-            <w:shd w:val="clear" w:color="auto" w:fill="FFFFFF"/>
-          </w:rPr>
-          <w:t>m</w:t>
-        </w:r>
-        <w:r>
-          <w:rPr>
-            <w:rStyle w:val="Hyperlink"/>
-            <w:rFonts w:ascii="Helvetica Neue" w:hAnsi="Helvetica Neue"/>
-            <w:sz w:val="20"/>
-            <w:szCs w:val="20"/>
-            <w:shd w:val="clear" w:color="auto" w:fill="FFFFFF"/>
-          </w:rPr>
-          <w:t>oor.</w:t>
-        </w:r>
-        <w:r>
-          <w:rPr>
-            <w:rStyle w:val="Hyperlink"/>
-            <w:rFonts w:ascii="Helvetica Neue" w:hAnsi="Helvetica Neue"/>
-            <w:sz w:val="20"/>
-            <w:szCs w:val="20"/>
-            <w:shd w:val="clear" w:color="auto" w:fill="FFFFFF"/>
-          </w:rPr>
-          <w:t>se</w:t>
-        </w:r>
-        <w:r>
-          <w:rPr>
-            <w:rStyle w:val="Hyperlink"/>
-            <w:rFonts w:ascii="Helvetica Neue" w:hAnsi="Helvetica Neue"/>
-            <w:sz w:val="20"/>
-            <w:szCs w:val="20"/>
-            <w:shd w:val="clear" w:color="auto" w:fill="FFFFFF"/>
-          </w:rPr>
-          <w:t>e</w:t>
-        </w:r>
-        <w:r>
-          <w:rPr>
-            <w:rStyle w:val="Hyperlink"/>
-            <w:rFonts w:ascii="Helvetica Neue" w:hAnsi="Helvetica Neue"/>
-            <w:sz w:val="20"/>
-            <w:szCs w:val="20"/>
-            <w:shd w:val="clear" w:color="auto" w:fill="FFFFFF"/>
-          </w:rPr>
-          <w:t>fl</w:t>
-        </w:r>
-        <w:r>
-          <w:rPr>
-            <w:rStyle w:val="Hyperlink"/>
-            <w:rFonts w:ascii="Helvetica Neue" w:hAnsi="Helvetica Neue"/>
-            <w:sz w:val="20"/>
-            <w:szCs w:val="20"/>
-            <w:shd w:val="clear" w:color="auto" w:fill="FFFFFF"/>
-          </w:rPr>
-          <w:t>a</w:t>
-        </w:r>
-        <w:r>
-          <w:rPr>
-            <w:rStyle w:val="Hyperlink"/>
-            <w:rFonts w:ascii="Helvetica Neue" w:hAnsi="Helvetica Neue"/>
-            <w:sz w:val="20"/>
-            <w:szCs w:val="20"/>
-            <w:shd w:val="clear" w:color="auto" w:fill="FFFFFF"/>
-          </w:rPr>
-          <w:t>gler.</w:t>
-        </w:r>
-        <w:r>
-          <w:rPr>
-            <w:rStyle w:val="Hyperlink"/>
-            <w:rFonts w:ascii="Helvetica Neue" w:hAnsi="Helvetica Neue"/>
-            <w:sz w:val="20"/>
-            <w:szCs w:val="20"/>
-            <w:shd w:val="clear" w:color="auto" w:fill="FFFFFF"/>
-          </w:rPr>
-          <w:t>com</w:t>
-        </w:r>
-        <w:r>
-          <w:rPr>
-            <w:rStyle w:val="Hyperlink"/>
-            <w:rFonts w:ascii="Helvetica Neue" w:hAnsi="Helvetica Neue"/>
-            <w:sz w:val="20"/>
-            <w:szCs w:val="20"/>
-            <w:shd w:val="clear" w:color="auto" w:fill="FFFFFF"/>
-          </w:rPr>
-          <w:t>/E</w:t>
-        </w:r>
-        <w:r>
-          <w:rPr>
-            <w:rStyle w:val="Hyperlink"/>
-            <w:rFonts w:ascii="Helvetica Neue" w:hAnsi="Helvetica Neue"/>
-            <w:sz w:val="20"/>
-            <w:szCs w:val="20"/>
-            <w:shd w:val="clear" w:color="auto" w:fill="FFFFFF"/>
-          </w:rPr>
-          <w:t>1</w:t>
-        </w:r>
-        <w:r>
-          <w:rPr>
-            <w:rStyle w:val="Hyperlink"/>
-            <w:rFonts w:ascii="Helvetica Neue" w:hAnsi="Helvetica Neue"/>
-            <w:sz w:val="20"/>
-            <w:szCs w:val="20"/>
-            <w:shd w:val="clear" w:color="auto" w:fill="FFFFFF"/>
-          </w:rPr>
-          <w:t>.h</w:t>
-        </w:r>
-        <w:r>
-          <w:rPr>
-            <w:rStyle w:val="Hyperlink"/>
-            <w:rFonts w:ascii="Helvetica Neue" w:hAnsi="Helvetica Neue"/>
-            <w:sz w:val="20"/>
-            <w:szCs w:val="20"/>
-            <w:shd w:val="clear" w:color="auto" w:fill="FFFFFF"/>
-          </w:rPr>
-          <w:t>t</w:t>
-        </w:r>
-        <w:r>
-          <w:rPr>
-            <w:rStyle w:val="Hyperlink"/>
-            <w:rFonts w:ascii="Helvetica Neue" w:hAnsi="Helvetica Neue"/>
-            <w:sz w:val="20"/>
-            <w:szCs w:val="20"/>
-            <w:shd w:val="clear" w:color="auto" w:fill="FFFFFF"/>
-          </w:rPr>
-          <w:t>ml</w:t>
+          <w:t>https://liammoor.seeflagler.com/E1.html</w:t>
         </w:r>
       </w:hyperlink>
     </w:p>
@@ -281,77 +141,7 @@
             <w:szCs w:val="20"/>
             <w:shd w:val="clear" w:color="auto" w:fill="FFFFFF"/>
           </w:rPr>
-          <w:t>https://lia</w:t>
-        </w:r>
-        <w:r>
-          <w:rPr>
-            <w:rStyle w:val="Hyperlink"/>
-            <w:rFonts w:ascii="Helvetica Neue" w:hAnsi="Helvetica Neue"/>
-            <w:sz w:val="20"/>
-            <w:szCs w:val="20"/>
-            <w:shd w:val="clear" w:color="auto" w:fill="FFFFFF"/>
-          </w:rPr>
-          <w:t>m</w:t>
-        </w:r>
-        <w:r>
-          <w:rPr>
-            <w:rStyle w:val="Hyperlink"/>
-            <w:rFonts w:ascii="Helvetica Neue" w:hAnsi="Helvetica Neue"/>
-            <w:sz w:val="20"/>
-            <w:szCs w:val="20"/>
-            <w:shd w:val="clear" w:color="auto" w:fill="FFFFFF"/>
-          </w:rPr>
-          <w:t>moor.seeflagler.c</w:t>
-        </w:r>
-        <w:r>
-          <w:rPr>
-            <w:rStyle w:val="Hyperlink"/>
-            <w:rFonts w:ascii="Helvetica Neue" w:hAnsi="Helvetica Neue"/>
-            <w:sz w:val="20"/>
-            <w:szCs w:val="20"/>
-            <w:shd w:val="clear" w:color="auto" w:fill="FFFFFF"/>
-          </w:rPr>
-          <w:t>o</w:t>
-        </w:r>
-        <w:r>
-          <w:rPr>
-            <w:rStyle w:val="Hyperlink"/>
-            <w:rFonts w:ascii="Helvetica Neue" w:hAnsi="Helvetica Neue"/>
-            <w:sz w:val="20"/>
-            <w:szCs w:val="20"/>
-            <w:shd w:val="clear" w:color="auto" w:fill="FFFFFF"/>
-          </w:rPr>
-          <w:t>m</w:t>
-        </w:r>
-        <w:r>
-          <w:rPr>
-            <w:rStyle w:val="Hyperlink"/>
-            <w:rFonts w:ascii="Helvetica Neue" w:hAnsi="Helvetica Neue"/>
-            <w:sz w:val="20"/>
-            <w:szCs w:val="20"/>
-            <w:shd w:val="clear" w:color="auto" w:fill="FFFFFF"/>
-          </w:rPr>
-          <w:t>/E</w:t>
-        </w:r>
-        <w:r>
-          <w:rPr>
-            <w:rStyle w:val="Hyperlink"/>
-            <w:rFonts w:ascii="Helvetica Neue" w:hAnsi="Helvetica Neue"/>
-            <w:sz w:val="20"/>
-            <w:szCs w:val="20"/>
-            <w:shd w:val="clear" w:color="auto" w:fill="FFFFFF"/>
-          </w:rPr>
-          <w:t>2</w:t>
-        </w:r>
-        <w:r>
-          <w:rPr>
-            <w:rStyle w:val="Hyperlink"/>
-            <w:rFonts w:ascii="Helvetica Neue" w:hAnsi="Helvetica Neue"/>
-            <w:sz w:val="20"/>
-            <w:szCs w:val="20"/>
-            <w:shd w:val="clear" w:color="auto" w:fill="FFFFFF"/>
-          </w:rPr>
-          <w:t>.html</w:t>
+          <w:t>https://liammoor.seeflagler.com/E2.html</w:t>
         </w:r>
       </w:hyperlink>
     </w:p>
@@ -375,37 +165,7 @@
             <w:szCs w:val="20"/>
             <w:shd w:val="clear" w:color="auto" w:fill="FFFFFF"/>
           </w:rPr>
-          <w:t>https://liammoor.seeflagler.com/E</w:t>
-        </w:r>
-        <w:r>
-          <w:rPr>
-            <w:rStyle w:val="Hyperlink"/>
-            <w:rFonts w:ascii="Helvetica Neue" w:hAnsi="Helvetica Neue"/>
-            <w:sz w:val="20"/>
-            <w:szCs w:val="20"/>
-            <w:shd w:val="clear" w:color="auto" w:fill="FFFFFF"/>
-          </w:rPr>
-          <w:t>3</w:t>
-        </w:r>
-        <w:r>
-          <w:rPr>
-            <w:rStyle w:val="Hyperlink"/>
-            <w:rFonts w:ascii="Helvetica Neue" w:hAnsi="Helvetica Neue"/>
-            <w:sz w:val="20"/>
-            <w:szCs w:val="20"/>
-            <w:shd w:val="clear" w:color="auto" w:fill="FFFFFF"/>
-          </w:rPr>
-          <w:t>.</w:t>
-        </w:r>
-        <w:r>
-          <w:rPr>
-            <w:rStyle w:val="Hyperlink"/>
-            <w:rFonts w:ascii="Helvetica Neue" w:hAnsi="Helvetica Neue"/>
-            <w:sz w:val="20"/>
-            <w:szCs w:val="20"/>
-            <w:shd w:val="clear" w:color="auto" w:fill="FFFFFF"/>
-          </w:rPr>
-          <w:t>html</w:t>
+          <w:t>https://liammoor.seeflagler.com/E3.html</w:t>
         </w:r>
       </w:hyperlink>
     </w:p>
@@ -429,27 +189,7 @@
             <w:szCs w:val="20"/>
             <w:shd w:val="clear" w:color="auto" w:fill="FFFFFF"/>
           </w:rPr>
-          <w:t>https://liammoor.seeflagler.com/E</w:t>
-        </w:r>
-        <w:r>
-          <w:rPr>
-            <w:rStyle w:val="Hyperlink"/>
-            <w:rFonts w:ascii="Helvetica Neue" w:hAnsi="Helvetica Neue"/>
-            <w:sz w:val="20"/>
-            <w:szCs w:val="20"/>
-            <w:shd w:val="clear" w:color="auto" w:fill="FFFFFF"/>
-          </w:rPr>
-          <w:t>4</w:t>
-        </w:r>
-        <w:r>
-          <w:rPr>
-            <w:rStyle w:val="Hyperlink"/>
-            <w:rFonts w:ascii="Helvetica Neue" w:hAnsi="Helvetica Neue"/>
-            <w:sz w:val="20"/>
-            <w:szCs w:val="20"/>
-            <w:shd w:val="clear" w:color="auto" w:fill="FFFFFF"/>
-          </w:rPr>
-          <w:t>.html</w:t>
+          <w:t>https://liammoor.seeflagler.com/E4.html</w:t>
         </w:r>
       </w:hyperlink>
     </w:p>
@@ -473,47 +213,7 @@
             <w:szCs w:val="20"/>
             <w:shd w:val="clear" w:color="auto" w:fill="FFFFFF"/>
           </w:rPr>
-          <w:t>https://liammoor.seeflagler.co</w:t>
-        </w:r>
-        <w:r>
-          <w:rPr>
-            <w:rStyle w:val="Hyperlink"/>
-            <w:rFonts w:ascii="Helvetica Neue" w:hAnsi="Helvetica Neue"/>
-            <w:sz w:val="20"/>
-            <w:szCs w:val="20"/>
-            <w:shd w:val="clear" w:color="auto" w:fill="FFFFFF"/>
-          </w:rPr>
-          <w:t>m</w:t>
-        </w:r>
-        <w:r>
-          <w:rPr>
-            <w:rStyle w:val="Hyperlink"/>
-            <w:rFonts w:ascii="Helvetica Neue" w:hAnsi="Helvetica Neue"/>
-            <w:sz w:val="20"/>
-            <w:szCs w:val="20"/>
-            <w:shd w:val="clear" w:color="auto" w:fill="FFFFFF"/>
-          </w:rPr>
-          <w:t>/E</w:t>
-        </w:r>
-        <w:r>
-          <w:rPr>
-            <w:rStyle w:val="Hyperlink"/>
-            <w:rFonts w:ascii="Helvetica Neue" w:hAnsi="Helvetica Neue"/>
-            <w:sz w:val="20"/>
-            <w:szCs w:val="20"/>
-            <w:shd w:val="clear" w:color="auto" w:fill="FFFFFF"/>
-          </w:rPr>
-          <w:t>5</w:t>
-        </w:r>
-        <w:r>
-          <w:rPr>
-            <w:rStyle w:val="Hyperlink"/>
-            <w:rFonts w:ascii="Helvetica Neue" w:hAnsi="Helvetica Neue"/>
-            <w:sz w:val="20"/>
-            <w:szCs w:val="20"/>
-            <w:shd w:val="clear" w:color="auto" w:fill="FFFFFF"/>
-          </w:rPr>
-          <w:t>.html</w:t>
+          <w:t>https://liammoor.seeflagler.com/E5.html</w:t>
         </w:r>
       </w:hyperlink>
     </w:p>
@@ -537,37 +237,7 @@
             <w:szCs w:val="20"/>
             <w:shd w:val="clear" w:color="auto" w:fill="FFFFFF"/>
           </w:rPr>
-          <w:t>https://liammoor.seeflagler.com/</w:t>
-        </w:r>
-        <w:r>
-          <w:rPr>
-            <w:rStyle w:val="Hyperlink"/>
-            <w:rFonts w:ascii="Helvetica Neue" w:hAnsi="Helvetica Neue"/>
-            <w:sz w:val="20"/>
-            <w:szCs w:val="20"/>
-            <w:shd w:val="clear" w:color="auto" w:fill="FFFFFF"/>
-          </w:rPr>
-          <w:t>E</w:t>
-        </w:r>
-        <w:r>
-          <w:rPr>
-            <w:rStyle w:val="Hyperlink"/>
-            <w:rFonts w:ascii="Helvetica Neue" w:hAnsi="Helvetica Neue"/>
-            <w:sz w:val="20"/>
-            <w:szCs w:val="20"/>
-            <w:shd w:val="clear" w:color="auto" w:fill="FFFFFF"/>
-          </w:rPr>
-          <w:t>6</w:t>
-        </w:r>
-        <w:r>
-          <w:rPr>
-            <w:rStyle w:val="Hyperlink"/>
-            <w:rFonts w:ascii="Helvetica Neue" w:hAnsi="Helvetica Neue"/>
-            <w:sz w:val="20"/>
-            <w:szCs w:val="20"/>
-            <w:shd w:val="clear" w:color="auto" w:fill="FFFFFF"/>
-          </w:rPr>
-          <w:t>.html</w:t>
+          <w:t>https://liammoor.seeflagler.com/E6.html</w:t>
         </w:r>
       </w:hyperlink>
     </w:p>
@@ -591,47 +261,7 @@
             <w:szCs w:val="20"/>
             <w:shd w:val="clear" w:color="auto" w:fill="FFFFFF"/>
           </w:rPr>
-          <w:t>https://liammoor.seeflag</w:t>
-        </w:r>
-        <w:r>
-          <w:rPr>
-            <w:rStyle w:val="Hyperlink"/>
-            <w:rFonts w:ascii="Helvetica Neue" w:hAnsi="Helvetica Neue"/>
-            <w:sz w:val="20"/>
-            <w:szCs w:val="20"/>
-            <w:shd w:val="clear" w:color="auto" w:fill="FFFFFF"/>
-          </w:rPr>
-          <w:t>l</w:t>
-        </w:r>
-        <w:r>
-          <w:rPr>
-            <w:rStyle w:val="Hyperlink"/>
-            <w:rFonts w:ascii="Helvetica Neue" w:hAnsi="Helvetica Neue"/>
-            <w:sz w:val="20"/>
-            <w:szCs w:val="20"/>
-            <w:shd w:val="clear" w:color="auto" w:fill="FFFFFF"/>
-          </w:rPr>
-          <w:t>er.com/E</w:t>
-        </w:r>
-        <w:r>
-          <w:rPr>
-            <w:rStyle w:val="Hyperlink"/>
-            <w:rFonts w:ascii="Helvetica Neue" w:hAnsi="Helvetica Neue"/>
-            <w:sz w:val="20"/>
-            <w:szCs w:val="20"/>
-            <w:shd w:val="clear" w:color="auto" w:fill="FFFFFF"/>
-          </w:rPr>
-          <w:t>7</w:t>
-        </w:r>
-        <w:r>
-          <w:rPr>
-            <w:rStyle w:val="Hyperlink"/>
-            <w:rFonts w:ascii="Helvetica Neue" w:hAnsi="Helvetica Neue"/>
-            <w:sz w:val="20"/>
-            <w:szCs w:val="20"/>
-            <w:shd w:val="clear" w:color="auto" w:fill="FFFFFF"/>
-          </w:rPr>
-          <w:t>.html</w:t>
+          <w:t>https://liammoor.seeflagler.com/E7.html</w:t>
         </w:r>
       </w:hyperlink>
     </w:p>
@@ -655,27 +285,7 @@
             <w:szCs w:val="20"/>
             <w:shd w:val="clear" w:color="auto" w:fill="FFFFFF"/>
           </w:rPr>
-          <w:t>https://liammoor.seeflagler.com/E</w:t>
-        </w:r>
-        <w:r>
-          <w:rPr>
-            <w:rStyle w:val="Hyperlink"/>
-            <w:rFonts w:ascii="Helvetica Neue" w:hAnsi="Helvetica Neue"/>
-            <w:sz w:val="20"/>
-            <w:szCs w:val="20"/>
-            <w:shd w:val="clear" w:color="auto" w:fill="FFFFFF"/>
-          </w:rPr>
-          <w:t>8</w:t>
-        </w:r>
-        <w:r>
-          <w:rPr>
-            <w:rStyle w:val="Hyperlink"/>
-            <w:rFonts w:ascii="Helvetica Neue" w:hAnsi="Helvetica Neue"/>
-            <w:sz w:val="20"/>
-            <w:szCs w:val="20"/>
-            <w:shd w:val="clear" w:color="auto" w:fill="FFFFFF"/>
-          </w:rPr>
-          <w:t>.html</w:t>
+          <w:t>https://liammoor.seeflagler.com/E8.html</w:t>
         </w:r>
       </w:hyperlink>
     </w:p>
@@ -699,57 +309,7 @@
             <w:szCs w:val="20"/>
             <w:shd w:val="clear" w:color="auto" w:fill="FFFFFF"/>
           </w:rPr>
-          <w:t>https://liammoor.seeflagler.com/E</w:t>
-        </w:r>
-        <w:r>
-          <w:rPr>
-            <w:rStyle w:val="Hyperlink"/>
-            <w:rFonts w:ascii="Helvetica Neue" w:hAnsi="Helvetica Neue"/>
-            <w:sz w:val="20"/>
-            <w:szCs w:val="20"/>
-            <w:shd w:val="clear" w:color="auto" w:fill="FFFFFF"/>
-          </w:rPr>
-          <w:t>9</w:t>
-        </w:r>
-        <w:r>
-          <w:rPr>
-            <w:rStyle w:val="Hyperlink"/>
-            <w:rFonts w:ascii="Helvetica Neue" w:hAnsi="Helvetica Neue"/>
-            <w:sz w:val="20"/>
-            <w:szCs w:val="20"/>
-            <w:shd w:val="clear" w:color="auto" w:fill="FFFFFF"/>
-          </w:rPr>
-          <w:t>.</w:t>
-        </w:r>
-        <w:r>
-          <w:rPr>
-            <w:rStyle w:val="Hyperlink"/>
-            <w:rFonts w:ascii="Helvetica Neue" w:hAnsi="Helvetica Neue"/>
-            <w:sz w:val="20"/>
-            <w:szCs w:val="20"/>
-            <w:shd w:val="clear" w:color="auto" w:fill="FFFFFF"/>
-          </w:rPr>
-          <w:t>h</w:t>
-        </w:r>
-        <w:r>
-          <w:rPr>
-            <w:rStyle w:val="Hyperlink"/>
-            <w:rFonts w:ascii="Helvetica Neue" w:hAnsi="Helvetica Neue"/>
-            <w:sz w:val="20"/>
-            <w:szCs w:val="20"/>
-            <w:shd w:val="clear" w:color="auto" w:fill="FFFFFF"/>
-          </w:rPr>
-          <w:t>t</w:t>
-        </w:r>
-        <w:r>
-          <w:rPr>
-            <w:rStyle w:val="Hyperlink"/>
-            <w:rFonts w:ascii="Helvetica Neue" w:hAnsi="Helvetica Neue"/>
-            <w:sz w:val="20"/>
-            <w:szCs w:val="20"/>
-            <w:shd w:val="clear" w:color="auto" w:fill="FFFFFF"/>
-          </w:rPr>
-          <w:t>ml</w:t>
+          <w:t>https://liammoor.seeflagler.com/E9.html</w:t>
         </w:r>
       </w:hyperlink>
     </w:p>
@@ -771,37 +331,7 @@
             <w:szCs w:val="20"/>
             <w:shd w:val="clear" w:color="auto" w:fill="FFFFFF"/>
           </w:rPr>
-          <w:t>https://liammoor.seeflagler.com/E</w:t>
-        </w:r>
-        <w:r>
-          <w:rPr>
-            <w:rStyle w:val="Hyperlink"/>
-            <w:rFonts w:ascii="Helvetica Neue" w:hAnsi="Helvetica Neue"/>
-            <w:sz w:val="20"/>
-            <w:szCs w:val="20"/>
-            <w:shd w:val="clear" w:color="auto" w:fill="FFFFFF"/>
-          </w:rPr>
-          <w:t>1</w:t>
-        </w:r>
-        <w:r>
-          <w:rPr>
-            <w:rStyle w:val="Hyperlink"/>
-            <w:rFonts w:ascii="Helvetica Neue" w:hAnsi="Helvetica Neue"/>
-            <w:sz w:val="20"/>
-            <w:szCs w:val="20"/>
-            <w:shd w:val="clear" w:color="auto" w:fill="FFFFFF"/>
-          </w:rPr>
-          <w:t>0</w:t>
-        </w:r>
-        <w:r>
-          <w:rPr>
-            <w:rStyle w:val="Hyperlink"/>
-            <w:rFonts w:ascii="Helvetica Neue" w:hAnsi="Helvetica Neue"/>
-            <w:sz w:val="20"/>
-            <w:szCs w:val="20"/>
-            <w:shd w:val="clear" w:color="auto" w:fill="FFFFFF"/>
-          </w:rPr>
-          <w:t>.html</w:t>
+          <w:t>https://liammoor.seeflagler.com/E10.html</w:t>
         </w:r>
       </w:hyperlink>
     </w:p>
@@ -825,47 +355,7 @@
             <w:szCs w:val="20"/>
             <w:shd w:val="clear" w:color="auto" w:fill="FFFFFF"/>
           </w:rPr>
-          <w:t>https://liammoor.seeflagler.com/E1</w:t>
-        </w:r>
-        <w:r>
-          <w:rPr>
-            <w:rStyle w:val="Hyperlink"/>
-            <w:rFonts w:ascii="Helvetica Neue" w:hAnsi="Helvetica Neue"/>
-            <w:sz w:val="20"/>
-            <w:szCs w:val="20"/>
-            <w:shd w:val="clear" w:color="auto" w:fill="FFFFFF"/>
-          </w:rPr>
-          <w:t>1</w:t>
-        </w:r>
-        <w:r>
-          <w:rPr>
-            <w:rStyle w:val="Hyperlink"/>
-            <w:rFonts w:ascii="Helvetica Neue" w:hAnsi="Helvetica Neue"/>
-            <w:sz w:val="20"/>
-            <w:szCs w:val="20"/>
-            <w:shd w:val="clear" w:color="auto" w:fill="FFFFFF"/>
-          </w:rPr>
-          <w:t>.</w:t>
-        </w:r>
-        <w:r>
-          <w:rPr>
-            <w:rStyle w:val="Hyperlink"/>
-            <w:rFonts w:ascii="Helvetica Neue" w:hAnsi="Helvetica Neue"/>
-            <w:sz w:val="20"/>
-            <w:szCs w:val="20"/>
-            <w:shd w:val="clear" w:color="auto" w:fill="FFFFFF"/>
-          </w:rPr>
-          <w:t>h</w:t>
-        </w:r>
-        <w:r>
-          <w:rPr>
-            <w:rStyle w:val="Hyperlink"/>
-            <w:rFonts w:ascii="Helvetica Neue" w:hAnsi="Helvetica Neue"/>
-            <w:sz w:val="20"/>
-            <w:szCs w:val="20"/>
-            <w:shd w:val="clear" w:color="auto" w:fill="FFFFFF"/>
-          </w:rPr>
-          <w:t>tml</w:t>
+          <w:t>https://liammoor.seeflagler.com/E11.html</w:t>
         </w:r>
       </w:hyperlink>
     </w:p>
@@ -889,67 +379,7 @@
             <w:szCs w:val="20"/>
             <w:shd w:val="clear" w:color="auto" w:fill="FFFFFF"/>
           </w:rPr>
-          <w:t>https://liammoor.seeflagler.com</w:t>
-        </w:r>
-        <w:r>
-          <w:rPr>
-            <w:rStyle w:val="Hyperlink"/>
-            <w:rFonts w:ascii="Helvetica Neue" w:hAnsi="Helvetica Neue"/>
-            <w:sz w:val="20"/>
-            <w:szCs w:val="20"/>
-            <w:shd w:val="clear" w:color="auto" w:fill="FFFFFF"/>
-          </w:rPr>
-          <w:t>/</w:t>
-        </w:r>
-        <w:r>
-          <w:rPr>
-            <w:rStyle w:val="Hyperlink"/>
-            <w:rFonts w:ascii="Helvetica Neue" w:hAnsi="Helvetica Neue"/>
-            <w:sz w:val="20"/>
-            <w:szCs w:val="20"/>
-            <w:shd w:val="clear" w:color="auto" w:fill="FFFFFF"/>
-          </w:rPr>
-          <w:t>E1</w:t>
-        </w:r>
-        <w:r>
-          <w:rPr>
-            <w:rStyle w:val="Hyperlink"/>
-            <w:rFonts w:ascii="Helvetica Neue" w:hAnsi="Helvetica Neue"/>
-            <w:sz w:val="20"/>
-            <w:szCs w:val="20"/>
-            <w:shd w:val="clear" w:color="auto" w:fill="FFFFFF"/>
-          </w:rPr>
-          <w:t>2</w:t>
-        </w:r>
-        <w:r>
-          <w:rPr>
-            <w:rStyle w:val="Hyperlink"/>
-            <w:rFonts w:ascii="Helvetica Neue" w:hAnsi="Helvetica Neue"/>
-            <w:sz w:val="20"/>
-            <w:szCs w:val="20"/>
-            <w:shd w:val="clear" w:color="auto" w:fill="FFFFFF"/>
-          </w:rPr>
-          <w:t>.</w:t>
-        </w:r>
-        <w:r>
-          <w:rPr>
-            <w:rStyle w:val="Hyperlink"/>
-            <w:rFonts w:ascii="Helvetica Neue" w:hAnsi="Helvetica Neue"/>
-            <w:sz w:val="20"/>
-            <w:szCs w:val="20"/>
-            <w:shd w:val="clear" w:color="auto" w:fill="FFFFFF"/>
-          </w:rPr>
-          <w:t>h</w:t>
-        </w:r>
-        <w:r>
-          <w:rPr>
-            <w:rStyle w:val="Hyperlink"/>
-            <w:rFonts w:ascii="Helvetica Neue" w:hAnsi="Helvetica Neue"/>
-            <w:sz w:val="20"/>
-            <w:szCs w:val="20"/>
-            <w:shd w:val="clear" w:color="auto" w:fill="FFFFFF"/>
-          </w:rPr>
-          <w:t>tml</w:t>
+          <w:t>https://liammoor.seeflagler.com/E12.html</w:t>
         </w:r>
       </w:hyperlink>
     </w:p>
@@ -1054,29 +484,7 @@
             <w:szCs w:val="20"/>
             <w:shd w:val="clear" w:color="auto" w:fill="FFFFFF"/>
           </w:rPr>
-          <w:t>https://seeflagler2023.secure.m</w:t>
-        </w:r>
-        <w:r>
-          <w:rPr>
-            <w:rStyle w:val="Hyperlink"/>
-            <w:rFonts w:ascii="Helvetica Neue" w:hAnsi="Helvetica Neue"/>
-            <w:color w:val="267CEB"/>
-            <w:sz w:val="20"/>
-            <w:szCs w:val="20"/>
-            <w:shd w:val="clear" w:color="auto" w:fill="FFFFFF"/>
-          </w:rPr>
-          <w:t>d</w:t>
-        </w:r>
-        <w:r>
-          <w:rPr>
-            <w:rStyle w:val="Hyperlink"/>
-            <w:rFonts w:ascii="Helvetica Neue" w:hAnsi="Helvetica Neue"/>
-            <w:color w:val="267CEB"/>
-            <w:sz w:val="20"/>
-            <w:szCs w:val="20"/>
-            <w:shd w:val="clear" w:color="auto" w:fill="FFFFFF"/>
-          </w:rPr>
-          <w:t>l.io/E2.html</w:t>
+          <w:t>https://seeflagler2023.secure.mdl.io/E2.html</w:t>
         </w:r>
       </w:hyperlink>
     </w:p>
@@ -1268,84 +676,7 @@
             <w:szCs w:val="20"/>
             <w:shd w:val="clear" w:color="auto" w:fill="FFFFFF"/>
           </w:rPr>
-          <w:t>https://seeflagler2023.</w:t>
-        </w:r>
-        <w:r>
-          <w:rPr>
-            <w:rStyle w:val="Hyperlink"/>
-            <w:rFonts w:ascii="Helvetica Neue" w:hAnsi="Helvetica Neue"/>
-            <w:color w:val="267CEB"/>
-            <w:sz w:val="20"/>
-            <w:szCs w:val="20"/>
-            <w:shd w:val="clear" w:color="auto" w:fill="FFFFFF"/>
-          </w:rPr>
-          <w:t>s</w:t>
-        </w:r>
-        <w:r>
-          <w:rPr>
-            <w:rStyle w:val="Hyperlink"/>
-            <w:rFonts w:ascii="Helvetica Neue" w:hAnsi="Helvetica Neue"/>
-            <w:color w:val="267CEB"/>
-            <w:sz w:val="20"/>
-            <w:szCs w:val="20"/>
-            <w:shd w:val="clear" w:color="auto" w:fill="FFFFFF"/>
-          </w:rPr>
-          <w:t>ecu</w:t>
-        </w:r>
-        <w:r>
-          <w:rPr>
-            <w:rStyle w:val="Hyperlink"/>
-            <w:rFonts w:ascii="Helvetica Neue" w:hAnsi="Helvetica Neue"/>
-            <w:color w:val="267CEB"/>
-            <w:sz w:val="20"/>
-            <w:szCs w:val="20"/>
-            <w:shd w:val="clear" w:color="auto" w:fill="FFFFFF"/>
-          </w:rPr>
-          <w:t>r</w:t>
-        </w:r>
-        <w:r>
-          <w:rPr>
-            <w:rStyle w:val="Hyperlink"/>
-            <w:rFonts w:ascii="Helvetica Neue" w:hAnsi="Helvetica Neue"/>
-            <w:color w:val="267CEB"/>
-            <w:sz w:val="20"/>
-            <w:szCs w:val="20"/>
-            <w:shd w:val="clear" w:color="auto" w:fill="FFFFFF"/>
-          </w:rPr>
-          <w:t>e</w:t>
-        </w:r>
-        <w:r>
-          <w:rPr>
-            <w:rStyle w:val="Hyperlink"/>
-            <w:rFonts w:ascii="Helvetica Neue" w:hAnsi="Helvetica Neue"/>
-            <w:color w:val="267CEB"/>
-            <w:sz w:val="20"/>
-            <w:szCs w:val="20"/>
-            <w:shd w:val="clear" w:color="auto" w:fill="FFFFFF"/>
-          </w:rPr>
-          <w:t>.</w:t>
-        </w:r>
-        <w:r>
-          <w:rPr>
-            <w:rStyle w:val="Hyperlink"/>
-            <w:rFonts w:ascii="Helvetica Neue" w:hAnsi="Helvetica Neue"/>
-            <w:color w:val="267CEB"/>
-            <w:sz w:val="20"/>
-            <w:szCs w:val="20"/>
-            <w:shd w:val="clear" w:color="auto" w:fill="FFFFFF"/>
-          </w:rPr>
-          <w:t>m</w:t>
-        </w:r>
-        <w:r>
-          <w:rPr>
-            <w:rStyle w:val="Hyperlink"/>
-            <w:rFonts w:ascii="Helvetica Neue" w:hAnsi="Helvetica Neue"/>
-            <w:color w:val="267CEB"/>
-            <w:sz w:val="20"/>
-            <w:szCs w:val="20"/>
-            <w:shd w:val="clear" w:color="auto" w:fill="FFFFFF"/>
-          </w:rPr>
-          <w:t>dl.io/E3.html</w:t>
+          <w:t>https://seeflagler2023.secure.mdl.io/E3.html</w:t>
         </w:r>
       </w:hyperlink>
     </w:p>
@@ -1515,29 +846,7 @@
             <w:szCs w:val="20"/>
             <w:shd w:val="clear" w:color="auto" w:fill="FFFFFF"/>
           </w:rPr>
-          <w:t>https://seeflagler2023.secur</w:t>
-        </w:r>
-        <w:r>
-          <w:rPr>
-            <w:rStyle w:val="Hyperlink"/>
-            <w:rFonts w:ascii="Helvetica Neue" w:hAnsi="Helvetica Neue"/>
-            <w:color w:val="267CEB"/>
-            <w:sz w:val="20"/>
-            <w:szCs w:val="20"/>
-            <w:shd w:val="clear" w:color="auto" w:fill="FFFFFF"/>
-          </w:rPr>
-          <w:t>e</w:t>
-        </w:r>
-        <w:r>
-          <w:rPr>
-            <w:rStyle w:val="Hyperlink"/>
-            <w:rFonts w:ascii="Helvetica Neue" w:hAnsi="Helvetica Neue"/>
-            <w:color w:val="267CEB"/>
-            <w:sz w:val="20"/>
-            <w:szCs w:val="20"/>
-            <w:shd w:val="clear" w:color="auto" w:fill="FFFFFF"/>
-          </w:rPr>
-          <w:t>.mdl.io/E4.html</w:t>
+          <w:t>https://seeflagler2023.secure.mdl.io/E4.html</w:t>
         </w:r>
       </w:hyperlink>
     </w:p>
@@ -1722,29 +1031,7 @@
             <w:szCs w:val="20"/>
             <w:shd w:val="clear" w:color="auto" w:fill="FFFFFF"/>
           </w:rPr>
-          <w:t>https://seeflagler2023.secu</w:t>
-        </w:r>
-        <w:r>
-          <w:rPr>
-            <w:rStyle w:val="Hyperlink"/>
-            <w:rFonts w:ascii="Helvetica Neue" w:hAnsi="Helvetica Neue"/>
-            <w:color w:val="267CEB"/>
-            <w:sz w:val="20"/>
-            <w:szCs w:val="20"/>
-            <w:shd w:val="clear" w:color="auto" w:fill="FFFFFF"/>
-          </w:rPr>
-          <w:t>r</w:t>
-        </w:r>
-        <w:r>
-          <w:rPr>
-            <w:rStyle w:val="Hyperlink"/>
-            <w:rFonts w:ascii="Helvetica Neue" w:hAnsi="Helvetica Neue"/>
-            <w:color w:val="267CEB"/>
-            <w:sz w:val="20"/>
-            <w:szCs w:val="20"/>
-            <w:shd w:val="clear" w:color="auto" w:fill="FFFFFF"/>
-          </w:rPr>
-          <w:t>e.mdl.io/E5.html</w:t>
+          <w:t>https://seeflagler2023.secure.mdl.io/E5.html</w:t>
         </w:r>
       </w:hyperlink>
     </w:p>
@@ -2363,29 +1650,7 @@
             <w:szCs w:val="20"/>
             <w:shd w:val="clear" w:color="auto" w:fill="FFFFFF"/>
           </w:rPr>
-          <w:t>https://seeflagler2023</w:t>
-        </w:r>
-        <w:r>
-          <w:rPr>
-            <w:rStyle w:val="Hyperlink"/>
-            <w:rFonts w:ascii="Helvetica Neue" w:hAnsi="Helvetica Neue"/>
-            <w:color w:val="267CEB"/>
-            <w:sz w:val="20"/>
-            <w:szCs w:val="20"/>
-            <w:shd w:val="clear" w:color="auto" w:fill="FFFFFF"/>
-          </w:rPr>
-          <w:t>.</w:t>
-        </w:r>
-        <w:r>
-          <w:rPr>
-            <w:rStyle w:val="Hyperlink"/>
-            <w:rFonts w:ascii="Helvetica Neue" w:hAnsi="Helvetica Neue"/>
-            <w:color w:val="267CEB"/>
-            <w:sz w:val="20"/>
-            <w:szCs w:val="20"/>
-            <w:shd w:val="clear" w:color="auto" w:fill="FFFFFF"/>
-          </w:rPr>
-          <w:t>secure.mdl.io/E9.html</w:t>
+          <w:t>https://seeflagler2023.secure.mdl.io/E9.html</w:t>
         </w:r>
       </w:hyperlink>
     </w:p>
@@ -3041,29 +2306,7 @@
             <w:szCs w:val="20"/>
             <w:shd w:val="clear" w:color="auto" w:fill="FFFFFF"/>
           </w:rPr>
-          <w:t>https://seeflagler2023.s</w:t>
-        </w:r>
-        <w:r>
-          <w:rPr>
-            <w:rStyle w:val="Hyperlink"/>
-            <w:rFonts w:ascii="Helvetica Neue" w:hAnsi="Helvetica Neue"/>
-            <w:color w:val="267CEB"/>
-            <w:sz w:val="20"/>
-            <w:szCs w:val="20"/>
-            <w:shd w:val="clear" w:color="auto" w:fill="FFFFFF"/>
-          </w:rPr>
-          <w:t>e</w:t>
-        </w:r>
-        <w:r>
-          <w:rPr>
-            <w:rStyle w:val="Hyperlink"/>
-            <w:rFonts w:ascii="Helvetica Neue" w:hAnsi="Helvetica Neue"/>
-            <w:color w:val="267CEB"/>
-            <w:sz w:val="20"/>
-            <w:szCs w:val="20"/>
-            <w:shd w:val="clear" w:color="auto" w:fill="FFFFFF"/>
-          </w:rPr>
-          <w:t>cure.mdl.io/N1.html</w:t>
+          <w:t>https://seeflagler2023.secure.mdl.io/N1.html</w:t>
         </w:r>
       </w:hyperlink>
     </w:p>
@@ -3358,9 +2601,31 @@
           <w:color w:val="000000"/>
           <w:sz w:val="26"/>
           <w:szCs w:val="26"/>
+          <w:highlight w:val="green"/>
           <w:shd w:val="clear" w:color="auto" w:fill="FFFFFF"/>
         </w:rPr>
         <w:t>Link edit – Near the base of the email there is a link option to “contact us.” It isn’t working. What is it supposed to do?</w:t>
+      </w:r>
+    </w:p>
+    <w:p>
+      <w:pPr>
+        <w:rPr>
+          <w:rFonts w:asciiTheme="minorHAnsi" w:hAnsiTheme="minorHAnsi" w:cstheme="minorHAnsi"/>
+          <w:color w:val="000000"/>
+          <w:sz w:val="26"/>
+          <w:szCs w:val="26"/>
+          <w:shd w:val="clear" w:color="auto" w:fill="FFFFFF"/>
+        </w:rPr>
+      </w:pPr>
+      <w:r>
+        <w:rPr>
+          <w:rFonts w:asciiTheme="minorHAnsi" w:hAnsiTheme="minorHAnsi" w:cstheme="minorHAnsi"/>
+          <w:color w:val="000000"/>
+          <w:sz w:val="26"/>
+          <w:szCs w:val="26"/>
+          <w:shd w:val="clear" w:color="auto" w:fill="FFFFFF"/>
+        </w:rPr>
+        <w:t>Now linked to flagler.edu/admissions--aid/contact us/</w:t>
       </w:r>
     </w:p>
     <w:p>
@@ -3863,7 +3128,6 @@
           <w:rFonts w:ascii="Calibri" w:hAnsi="Calibri" w:cs="Calibri"/>
           <w:highlight w:val="yellow"/>
         </w:rPr>
-        <w:lastRenderedPageBreak/>
         <w:t>No edits.</w:t>
       </w:r>
     </w:p>

</xml_diff>

<commit_message>
n3 delete flagler news
</commit_message>
<xml_diff>
--- a/FlaglerEdits_v2.docx
+++ b/FlaglerEdits_v2.docx
@@ -447,6 +447,19 @@
           <w:highlight w:val="green"/>
         </w:rPr>
         <w:t>however, the right spots do seem to be linked.</w:t>
+      </w:r>
+    </w:p>
+    <w:p>
+      <w:pPr>
+        <w:rPr>
+          <w:rFonts w:asciiTheme="minorHAnsi" w:hAnsiTheme="minorHAnsi" w:cstheme="minorHAnsi"/>
+        </w:rPr>
+      </w:pPr>
+      <w:r>
+        <w:rPr>
+          <w:rFonts w:asciiTheme="minorHAnsi" w:hAnsiTheme="minorHAnsi" w:cstheme="minorHAnsi"/>
+        </w:rPr>
+        <w:t>##firstname##, things just got real.</w:t>
       </w:r>
     </w:p>
     <w:p>
@@ -537,15 +550,44 @@
       <w:pPr>
         <w:rPr>
           <w:rFonts w:asciiTheme="minorHAnsi" w:hAnsiTheme="minorHAnsi" w:cstheme="minorHAnsi"/>
-          <w:color w:val="00B050"/>
-        </w:rPr>
-      </w:pPr>
-      <w:r>
-        <w:rPr>
-          <w:rFonts w:asciiTheme="minorHAnsi" w:hAnsiTheme="minorHAnsi" w:cstheme="minorHAnsi"/>
-          <w:color w:val="00B050"/>
-        </w:rPr>
-        <w:t xml:space="preserve">Copy edit </w:t>
+        </w:rPr>
+      </w:pPr>
+      <w:r>
+        <w:rPr>
+          <w:rFonts w:asciiTheme="minorHAnsi" w:hAnsiTheme="minorHAnsi" w:cstheme="minorHAnsi"/>
+        </w:rPr>
+        <w:t>Humdrum doesn't live here, ##firstname##.</w:t>
+      </w:r>
+    </w:p>
+    <w:p>
+      <w:pPr>
+        <w:rPr>
+          <w:rFonts w:asciiTheme="minorHAnsi" w:hAnsiTheme="minorHAnsi" w:cstheme="minorHAnsi"/>
+          <w:color w:val="00B050"/>
+        </w:rPr>
+      </w:pPr>
+      <w:r>
+        <w:rPr>
+          <w:rFonts w:asciiTheme="minorHAnsi" w:hAnsiTheme="minorHAnsi" w:cstheme="minorHAnsi"/>
+          <w:color w:val="00B050"/>
+        </w:rPr>
+        <w:t xml:space="preserve">Copy </w:t>
+      </w:r>
+      <w:proofErr w:type="gramStart"/>
+      <w:r>
+        <w:rPr>
+          <w:rFonts w:asciiTheme="minorHAnsi" w:hAnsiTheme="minorHAnsi" w:cstheme="minorHAnsi"/>
+          <w:color w:val="00B050"/>
+        </w:rPr>
+        <w:t>edit</w:t>
+      </w:r>
+      <w:proofErr w:type="gramEnd"/>
+      <w:r>
+        <w:rPr>
+          <w:rFonts w:asciiTheme="minorHAnsi" w:hAnsiTheme="minorHAnsi" w:cstheme="minorHAnsi"/>
+          <w:color w:val="00B050"/>
+        </w:rPr>
+        <w:t xml:space="preserve"> </w:t>
       </w:r>
       <w:r>
         <w:rPr>
@@ -729,6 +771,19 @@
       <w:pPr>
         <w:rPr>
           <w:rFonts w:asciiTheme="minorHAnsi" w:hAnsiTheme="minorHAnsi" w:cstheme="minorHAnsi"/>
+        </w:rPr>
+      </w:pPr>
+      <w:r>
+        <w:rPr>
+          <w:rFonts w:asciiTheme="minorHAnsi" w:hAnsiTheme="minorHAnsi" w:cstheme="minorHAnsi"/>
+        </w:rPr>
+        <w:t>Be the ##firstname## you want to be.</w:t>
+      </w:r>
+    </w:p>
+    <w:p>
+      <w:pPr>
+        <w:rPr>
+          <w:rFonts w:asciiTheme="minorHAnsi" w:hAnsiTheme="minorHAnsi" w:cstheme="minorHAnsi"/>
           <w:color w:val="00B050"/>
         </w:rPr>
       </w:pPr>
@@ -802,6 +857,7 @@
           <w:color w:val="00B050"/>
           <w:shd w:val="clear" w:color="auto" w:fill="FFFFFF"/>
         </w:rPr>
+        <w:lastRenderedPageBreak/>
         <w:t>“(Schedule an in-person or virtual info session today!)”</w:t>
       </w:r>
     </w:p>
@@ -899,15 +955,44 @@
       <w:pPr>
         <w:rPr>
           <w:rFonts w:asciiTheme="minorHAnsi" w:hAnsiTheme="minorHAnsi" w:cstheme="minorHAnsi"/>
-          <w:color w:val="00B050"/>
-        </w:rPr>
-      </w:pPr>
-      <w:r>
-        <w:rPr>
-          <w:rFonts w:asciiTheme="minorHAnsi" w:hAnsiTheme="minorHAnsi" w:cstheme="minorHAnsi"/>
-          <w:color w:val="00B050"/>
-        </w:rPr>
-        <w:t>Copy edit – 2nd paragraph, change:</w:t>
+        </w:rPr>
+      </w:pPr>
+      <w:r>
+        <w:rPr>
+          <w:rFonts w:asciiTheme="minorHAnsi" w:hAnsiTheme="minorHAnsi" w:cstheme="minorHAnsi"/>
+        </w:rPr>
+        <w:t>Pack your sunscreen, ##firstname##.</w:t>
+      </w:r>
+    </w:p>
+    <w:p>
+      <w:pPr>
+        <w:rPr>
+          <w:rFonts w:asciiTheme="minorHAnsi" w:hAnsiTheme="minorHAnsi" w:cstheme="minorHAnsi"/>
+          <w:color w:val="00B050"/>
+        </w:rPr>
+      </w:pPr>
+      <w:r>
+        <w:rPr>
+          <w:rFonts w:asciiTheme="minorHAnsi" w:hAnsiTheme="minorHAnsi" w:cstheme="minorHAnsi"/>
+          <w:color w:val="00B050"/>
+        </w:rPr>
+        <w:t xml:space="preserve">Copy </w:t>
+      </w:r>
+      <w:proofErr w:type="gramStart"/>
+      <w:r>
+        <w:rPr>
+          <w:rFonts w:asciiTheme="minorHAnsi" w:hAnsiTheme="minorHAnsi" w:cstheme="minorHAnsi"/>
+          <w:color w:val="00B050"/>
+        </w:rPr>
+        <w:t>edit</w:t>
+      </w:r>
+      <w:proofErr w:type="gramEnd"/>
+      <w:r>
+        <w:rPr>
+          <w:rFonts w:asciiTheme="minorHAnsi" w:hAnsiTheme="minorHAnsi" w:cstheme="minorHAnsi"/>
+          <w:color w:val="00B050"/>
+        </w:rPr>
+        <w:t xml:space="preserve"> – 2nd paragraph, change:</w:t>
       </w:r>
     </w:p>
     <w:p>
@@ -1088,6 +1173,24 @@
           <w:shd w:val="clear" w:color="auto" w:fill="FFFFFF"/>
         </w:rPr>
       </w:pPr>
+      <w:r>
+        <w:rPr>
+          <w:rFonts w:asciiTheme="minorHAnsi" w:hAnsiTheme="minorHAnsi" w:cstheme="minorHAnsi"/>
+          <w:color w:val="000000"/>
+          <w:highlight w:val="yellow"/>
+          <w:shd w:val="clear" w:color="auto" w:fill="FFFFFF"/>
+        </w:rPr>
+        <w:t>We already knew you were more than a score, ##firstname##.</w:t>
+      </w:r>
+    </w:p>
+    <w:p>
+      <w:pPr>
+        <w:rPr>
+          <w:rFonts w:asciiTheme="minorHAnsi" w:hAnsiTheme="minorHAnsi" w:cstheme="minorHAnsi"/>
+          <w:color w:val="000000"/>
+          <w:shd w:val="clear" w:color="auto" w:fill="FFFFFF"/>
+        </w:rPr>
+      </w:pPr>
     </w:p>
     <w:p>
       <w:pPr>
@@ -1170,15 +1273,45 @@
       <w:pPr>
         <w:rPr>
           <w:rFonts w:asciiTheme="minorHAnsi" w:hAnsiTheme="minorHAnsi" w:cstheme="minorHAnsi"/>
-          <w:color w:val="00B050"/>
-        </w:rPr>
-      </w:pPr>
-      <w:r>
-        <w:rPr>
-          <w:rFonts w:asciiTheme="minorHAnsi" w:hAnsiTheme="minorHAnsi" w:cstheme="minorHAnsi"/>
-          <w:color w:val="00B050"/>
-        </w:rPr>
-        <w:t>Copy edit - 3</w:t>
+        </w:rPr>
+      </w:pPr>
+      <w:r>
+        <w:rPr>
+          <w:rFonts w:asciiTheme="minorHAnsi" w:hAnsiTheme="minorHAnsi" w:cstheme="minorHAnsi"/>
+          <w:highlight w:val="yellow"/>
+        </w:rPr>
+        <w:t>It’s your move, ##firstname##.</w:t>
+      </w:r>
+    </w:p>
+    <w:p>
+      <w:pPr>
+        <w:rPr>
+          <w:rFonts w:asciiTheme="minorHAnsi" w:hAnsiTheme="minorHAnsi" w:cstheme="minorHAnsi"/>
+          <w:color w:val="00B050"/>
+        </w:rPr>
+      </w:pPr>
+      <w:r>
+        <w:rPr>
+          <w:rFonts w:asciiTheme="minorHAnsi" w:hAnsiTheme="minorHAnsi" w:cstheme="minorHAnsi"/>
+          <w:color w:val="00B050"/>
+        </w:rPr>
+        <w:t xml:space="preserve">Copy </w:t>
+      </w:r>
+      <w:proofErr w:type="gramStart"/>
+      <w:r>
+        <w:rPr>
+          <w:rFonts w:asciiTheme="minorHAnsi" w:hAnsiTheme="minorHAnsi" w:cstheme="minorHAnsi"/>
+          <w:color w:val="00B050"/>
+        </w:rPr>
+        <w:t>edit</w:t>
+      </w:r>
+      <w:proofErr w:type="gramEnd"/>
+      <w:r>
+        <w:rPr>
+          <w:rFonts w:asciiTheme="minorHAnsi" w:hAnsiTheme="minorHAnsi" w:cstheme="minorHAnsi"/>
+          <w:color w:val="00B050"/>
+        </w:rPr>
+        <w:t xml:space="preserve"> - 3</w:t>
       </w:r>
       <w:r>
         <w:rPr>
@@ -1348,6 +1481,20 @@
       <w:pPr>
         <w:rPr>
           <w:rFonts w:asciiTheme="minorHAnsi" w:hAnsiTheme="minorHAnsi" w:cstheme="minorHAnsi"/>
+        </w:rPr>
+      </w:pPr>
+      <w:r>
+        <w:rPr>
+          <w:rFonts w:asciiTheme="minorHAnsi" w:hAnsiTheme="minorHAnsi" w:cstheme="minorHAnsi"/>
+          <w:highlight w:val="yellow"/>
+        </w:rPr>
+        <w:t>The true ##firstname##. Pretty great, right?</w:t>
+      </w:r>
+    </w:p>
+    <w:p>
+      <w:pPr>
+        <w:rPr>
+          <w:rFonts w:asciiTheme="minorHAnsi" w:hAnsiTheme="minorHAnsi" w:cstheme="minorHAnsi"/>
           <w:color w:val="00B050"/>
         </w:rPr>
       </w:pPr>
@@ -1481,6 +1628,7 @@
           <w:rFonts w:asciiTheme="minorHAnsi" w:hAnsiTheme="minorHAnsi" w:cstheme="minorHAnsi"/>
           <w:highlight w:val="green"/>
         </w:rPr>
+        <w:lastRenderedPageBreak/>
         <w:t>Need subject line and preliminary text to review.</w:t>
       </w:r>
     </w:p>
@@ -1518,15 +1666,45 @@
       <w:pPr>
         <w:rPr>
           <w:rFonts w:asciiTheme="minorHAnsi" w:hAnsiTheme="minorHAnsi" w:cstheme="minorHAnsi"/>
-          <w:color w:val="00B050"/>
-        </w:rPr>
-      </w:pPr>
-      <w:r>
-        <w:rPr>
-          <w:rFonts w:asciiTheme="minorHAnsi" w:hAnsiTheme="minorHAnsi" w:cstheme="minorHAnsi"/>
-          <w:color w:val="00B050"/>
-        </w:rPr>
-        <w:t>Copy edit – 2nd paragraph, change:</w:t>
+        </w:rPr>
+      </w:pPr>
+      <w:r>
+        <w:rPr>
+          <w:rFonts w:asciiTheme="minorHAnsi" w:hAnsiTheme="minorHAnsi" w:cstheme="minorHAnsi"/>
+          <w:highlight w:val="yellow"/>
+        </w:rPr>
+        <w:t>Surf-study-sun *does* go together, ##firstname##.</w:t>
+      </w:r>
+    </w:p>
+    <w:p>
+      <w:pPr>
+        <w:rPr>
+          <w:rFonts w:asciiTheme="minorHAnsi" w:hAnsiTheme="minorHAnsi" w:cstheme="minorHAnsi"/>
+          <w:color w:val="00B050"/>
+        </w:rPr>
+      </w:pPr>
+      <w:r>
+        <w:rPr>
+          <w:rFonts w:asciiTheme="minorHAnsi" w:hAnsiTheme="minorHAnsi" w:cstheme="minorHAnsi"/>
+          <w:color w:val="00B050"/>
+        </w:rPr>
+        <w:t xml:space="preserve">Copy </w:t>
+      </w:r>
+      <w:proofErr w:type="gramStart"/>
+      <w:r>
+        <w:rPr>
+          <w:rFonts w:asciiTheme="minorHAnsi" w:hAnsiTheme="minorHAnsi" w:cstheme="minorHAnsi"/>
+          <w:color w:val="00B050"/>
+        </w:rPr>
+        <w:t>edit</w:t>
+      </w:r>
+      <w:proofErr w:type="gramEnd"/>
+      <w:r>
+        <w:rPr>
+          <w:rFonts w:asciiTheme="minorHAnsi" w:hAnsiTheme="minorHAnsi" w:cstheme="minorHAnsi"/>
+          <w:color w:val="00B050"/>
+        </w:rPr>
+        <w:t xml:space="preserve"> – 2nd paragraph, change:</w:t>
       </w:r>
     </w:p>
     <w:p>
@@ -1707,6 +1885,15 @@
           <w:shd w:val="clear" w:color="auto" w:fill="FFFFFF"/>
         </w:rPr>
       </w:pPr>
+      <w:r>
+        <w:rPr>
+          <w:rFonts w:asciiTheme="minorHAnsi" w:hAnsiTheme="minorHAnsi" w:cstheme="minorHAnsi"/>
+          <w:color w:val="000000"/>
+          <w:highlight w:val="yellow"/>
+          <w:shd w:val="clear" w:color="auto" w:fill="FFFFFF"/>
+        </w:rPr>
+        <w:t>##firstname##, your path could look like this.</w:t>
+      </w:r>
     </w:p>
     <w:p>
       <w:pPr>
@@ -1798,15 +1985,45 @@
       <w:pPr>
         <w:rPr>
           <w:rFonts w:asciiTheme="minorHAnsi" w:hAnsiTheme="minorHAnsi" w:cstheme="minorHAnsi"/>
-          <w:color w:val="00B050"/>
-        </w:rPr>
-      </w:pPr>
-      <w:r>
-        <w:rPr>
-          <w:rFonts w:asciiTheme="minorHAnsi" w:hAnsiTheme="minorHAnsi" w:cstheme="minorHAnsi"/>
-          <w:color w:val="00B050"/>
-        </w:rPr>
-        <w:t>Copy edit - 3</w:t>
+        </w:rPr>
+      </w:pPr>
+      <w:r>
+        <w:rPr>
+          <w:rFonts w:asciiTheme="minorHAnsi" w:hAnsiTheme="minorHAnsi" w:cstheme="minorHAnsi"/>
+          <w:highlight w:val="yellow"/>
+        </w:rPr>
+        <w:t>Make history the ##firstname## way.</w:t>
+      </w:r>
+    </w:p>
+    <w:p>
+      <w:pPr>
+        <w:rPr>
+          <w:rFonts w:asciiTheme="minorHAnsi" w:hAnsiTheme="minorHAnsi" w:cstheme="minorHAnsi"/>
+          <w:color w:val="00B050"/>
+        </w:rPr>
+      </w:pPr>
+      <w:r>
+        <w:rPr>
+          <w:rFonts w:asciiTheme="minorHAnsi" w:hAnsiTheme="minorHAnsi" w:cstheme="minorHAnsi"/>
+          <w:color w:val="00B050"/>
+        </w:rPr>
+        <w:t xml:space="preserve">Copy </w:t>
+      </w:r>
+      <w:proofErr w:type="gramStart"/>
+      <w:r>
+        <w:rPr>
+          <w:rFonts w:asciiTheme="minorHAnsi" w:hAnsiTheme="minorHAnsi" w:cstheme="minorHAnsi"/>
+          <w:color w:val="00B050"/>
+        </w:rPr>
+        <w:t>edit</w:t>
+      </w:r>
+      <w:proofErr w:type="gramEnd"/>
+      <w:r>
+        <w:rPr>
+          <w:rFonts w:asciiTheme="minorHAnsi" w:hAnsiTheme="minorHAnsi" w:cstheme="minorHAnsi"/>
+          <w:color w:val="00B050"/>
+        </w:rPr>
+        <w:t xml:space="preserve"> - 3</w:t>
       </w:r>
       <w:r>
         <w:rPr>
@@ -1881,15 +2098,6 @@
         </w:rPr>
         <w:t>“We’ve got in-person and virtual info sessions and tours set up for you.”</w:t>
       </w:r>
-    </w:p>
-    <w:p>
-      <w:pPr>
-        <w:rPr>
-          <w:rFonts w:asciiTheme="minorHAnsi" w:hAnsiTheme="minorHAnsi" w:cstheme="minorHAnsi"/>
-          <w:color w:val="000000"/>
-          <w:shd w:val="clear" w:color="auto" w:fill="FFFFFF"/>
-        </w:rPr>
-      </w:pPr>
     </w:p>
     <w:p>
       <w:pPr>
@@ -1988,6 +2196,20 @@
       <w:r>
         <w:rPr>
           <w:rFonts w:asciiTheme="minorHAnsi" w:hAnsiTheme="minorHAnsi" w:cstheme="minorHAnsi"/>
+          <w:highlight w:val="yellow"/>
+        </w:rPr>
+        <w:t>You belong in St. Augustine, ##firstname##.</w:t>
+      </w:r>
+    </w:p>
+    <w:p>
+      <w:pPr>
+        <w:rPr>
+          <w:rFonts w:asciiTheme="minorHAnsi" w:hAnsiTheme="minorHAnsi" w:cstheme="minorHAnsi"/>
+        </w:rPr>
+      </w:pPr>
+      <w:r>
+        <w:rPr>
+          <w:rFonts w:asciiTheme="minorHAnsi" w:hAnsiTheme="minorHAnsi" w:cstheme="minorHAnsi"/>
           <w:color w:val="00B050"/>
         </w:rPr>
         <w:t>Link edit – can the Flagler College logo at the top of this email be linked to go to the LP?</w:t>
@@ -2152,6 +2374,21 @@
       <w:pPr>
         <w:rPr>
           <w:rFonts w:asciiTheme="minorHAnsi" w:hAnsiTheme="minorHAnsi" w:cstheme="minorHAnsi"/>
+        </w:rPr>
+      </w:pPr>
+      <w:r>
+        <w:rPr>
+          <w:rFonts w:asciiTheme="minorHAnsi" w:hAnsiTheme="minorHAnsi" w:cstheme="minorHAnsi"/>
+          <w:highlight w:val="yellow"/>
+        </w:rPr>
+        <w:lastRenderedPageBreak/>
+        <w:t>Place matters, ##firstname##. Choose wisely.</w:t>
+      </w:r>
+    </w:p>
+    <w:p>
+      <w:pPr>
+        <w:rPr>
+          <w:rFonts w:asciiTheme="minorHAnsi" w:hAnsiTheme="minorHAnsi" w:cstheme="minorHAnsi"/>
           <w:color w:val="00B050"/>
         </w:rPr>
       </w:pPr>
@@ -2339,8 +2576,25 @@
           <w:color w:val="000000"/>
           <w:shd w:val="clear" w:color="auto" w:fill="FFFFFF"/>
         </w:rPr>
-        <w:lastRenderedPageBreak/>
         <w:t>Link edit – the Flagler College logo at the top of the email is currently showing up as a link, but when clicked, goes nowhere. What’s it trying to link to?</w:t>
+      </w:r>
+    </w:p>
+    <w:p>
+      <w:pPr>
+        <w:rPr>
+          <w:rFonts w:asciiTheme="minorHAnsi" w:hAnsiTheme="minorHAnsi" w:cstheme="minorHAnsi"/>
+          <w:color w:val="000000"/>
+          <w:shd w:val="clear" w:color="auto" w:fill="FFFFFF"/>
+        </w:rPr>
+      </w:pPr>
+      <w:r>
+        <w:rPr>
+          <w:rFonts w:asciiTheme="minorHAnsi" w:hAnsiTheme="minorHAnsi" w:cstheme="minorHAnsi"/>
+          <w:color w:val="000000"/>
+          <w:highlight w:val="yellow"/>
+          <w:shd w:val="clear" w:color="auto" w:fill="FFFFFF"/>
+        </w:rPr>
+        <w:t>##firstname##, thanks for taking a look at Flagler.</w:t>
       </w:r>
     </w:p>
     <w:p>
@@ -2432,17 +2686,62 @@
       <w:pPr>
         <w:rPr>
           <w:rFonts w:asciiTheme="minorHAnsi" w:hAnsiTheme="minorHAnsi" w:cstheme="minorHAnsi"/>
-          <w:color w:val="00B050"/>
-          <w:shd w:val="clear" w:color="auto" w:fill="FFFFFF"/>
-        </w:rPr>
-      </w:pPr>
-      <w:r>
-        <w:rPr>
-          <w:rFonts w:asciiTheme="minorHAnsi" w:hAnsiTheme="minorHAnsi" w:cstheme="minorHAnsi"/>
-          <w:color w:val="00B050"/>
-          <w:shd w:val="clear" w:color="auto" w:fill="FFFFFF"/>
-        </w:rPr>
-        <w:t>Copy edit – 1</w:t>
+          <w:color w:val="000000"/>
+          <w:shd w:val="clear" w:color="auto" w:fill="FFFFFF"/>
+        </w:rPr>
+      </w:pPr>
+      <w:r>
+        <w:rPr>
+          <w:rFonts w:asciiTheme="minorHAnsi" w:hAnsiTheme="minorHAnsi" w:cstheme="minorHAnsi"/>
+          <w:color w:val="000000"/>
+          <w:highlight w:val="yellow"/>
+          <w:shd w:val="clear" w:color="auto" w:fill="FFFFFF"/>
+        </w:rPr>
+        <w:t>The Need-to-Know for Parents &amp; Families, from Flagler College</w:t>
+      </w:r>
+    </w:p>
+    <w:p>
+      <w:pPr>
+        <w:rPr>
+          <w:rFonts w:asciiTheme="minorHAnsi" w:hAnsiTheme="minorHAnsi" w:cstheme="minorHAnsi"/>
+          <w:color w:val="000000"/>
+          <w:shd w:val="clear" w:color="auto" w:fill="FFFFFF"/>
+        </w:rPr>
+      </w:pPr>
+    </w:p>
+    <w:p>
+      <w:pPr>
+        <w:rPr>
+          <w:rFonts w:asciiTheme="minorHAnsi" w:hAnsiTheme="minorHAnsi" w:cstheme="minorHAnsi"/>
+          <w:color w:val="00B050"/>
+          <w:shd w:val="clear" w:color="auto" w:fill="FFFFFF"/>
+        </w:rPr>
+      </w:pPr>
+      <w:r>
+        <w:rPr>
+          <w:rFonts w:asciiTheme="minorHAnsi" w:hAnsiTheme="minorHAnsi" w:cstheme="minorHAnsi"/>
+          <w:color w:val="00B050"/>
+          <w:shd w:val="clear" w:color="auto" w:fill="FFFFFF"/>
+        </w:rPr>
+        <w:t xml:space="preserve">Copy </w:t>
+      </w:r>
+      <w:proofErr w:type="gramStart"/>
+      <w:r>
+        <w:rPr>
+          <w:rFonts w:asciiTheme="minorHAnsi" w:hAnsiTheme="minorHAnsi" w:cstheme="minorHAnsi"/>
+          <w:color w:val="00B050"/>
+          <w:shd w:val="clear" w:color="auto" w:fill="FFFFFF"/>
+        </w:rPr>
+        <w:t>edit</w:t>
+      </w:r>
+      <w:proofErr w:type="gramEnd"/>
+      <w:r>
+        <w:rPr>
+          <w:rFonts w:asciiTheme="minorHAnsi" w:hAnsiTheme="minorHAnsi" w:cstheme="minorHAnsi"/>
+          <w:color w:val="00B050"/>
+          <w:shd w:val="clear" w:color="auto" w:fill="FFFFFF"/>
+        </w:rPr>
+        <w:t xml:space="preserve"> – 1</w:t>
       </w:r>
       <w:r>
         <w:rPr>
@@ -2721,6 +3020,24 @@
           <w:shd w:val="clear" w:color="auto" w:fill="FFFFFF"/>
         </w:rPr>
       </w:pPr>
+      <w:r>
+        <w:rPr>
+          <w:rFonts w:asciiTheme="minorHAnsi" w:hAnsiTheme="minorHAnsi" w:cstheme="minorHAnsi"/>
+          <w:color w:val="000000"/>
+          <w:highlight w:val="yellow"/>
+          <w:shd w:val="clear" w:color="auto" w:fill="FFFFFF"/>
+        </w:rPr>
+        <w:t>Your future’s important, ##firstname##. Ask questions.</w:t>
+      </w:r>
+    </w:p>
+    <w:p>
+      <w:pPr>
+        <w:rPr>
+          <w:rFonts w:asciiTheme="minorHAnsi" w:hAnsiTheme="minorHAnsi" w:cstheme="minorHAnsi"/>
+          <w:color w:val="000000"/>
+          <w:shd w:val="clear" w:color="auto" w:fill="FFFFFF"/>
+        </w:rPr>
+      </w:pPr>
     </w:p>
     <w:p>
       <w:pPr>
@@ -2777,6 +3094,21 @@
       <w:pPr>
         <w:rPr>
           <w:rFonts w:asciiTheme="minorHAnsi" w:hAnsiTheme="minorHAnsi" w:cstheme="minorHAnsi"/>
+          <w:highlight w:val="yellow"/>
+        </w:rPr>
+      </w:pPr>
+      <w:r>
+        <w:rPr>
+          <w:rFonts w:asciiTheme="minorHAnsi" w:hAnsiTheme="minorHAnsi" w:cstheme="minorHAnsi"/>
+          <w:highlight w:val="yellow"/>
+        </w:rPr>
+        <w:t>##firstname##, It's Time to Follow.</w:t>
+      </w:r>
+    </w:p>
+    <w:p>
+      <w:pPr>
+        <w:rPr>
+          <w:rFonts w:asciiTheme="minorHAnsi" w:hAnsiTheme="minorHAnsi" w:cstheme="minorHAnsi"/>
           <w:color w:val="000000"/>
           <w:shd w:val="clear" w:color="auto" w:fill="FFFFFF"/>
         </w:rPr>
@@ -2839,8 +3171,6 @@
       <w:pPr>
         <w:rPr>
           <w:rFonts w:asciiTheme="minorHAnsi" w:hAnsiTheme="minorHAnsi" w:cstheme="minorHAnsi"/>
-          <w:color w:val="000000"/>
-          <w:shd w:val="clear" w:color="auto" w:fill="FFFFFF"/>
         </w:rPr>
       </w:pPr>
       <w:r>
@@ -2849,6 +3179,24 @@
           <w:highlight w:val="green"/>
         </w:rPr>
         <w:t>Need subject line and preliminary text to review.</w:t>
+      </w:r>
+    </w:p>
+    <w:p>
+      <w:pPr>
+        <w:rPr>
+          <w:rFonts w:asciiTheme="minorHAnsi" w:hAnsiTheme="minorHAnsi" w:cstheme="minorHAnsi"/>
+          <w:color w:val="000000"/>
+          <w:shd w:val="clear" w:color="auto" w:fill="FFFFFF"/>
+        </w:rPr>
+      </w:pPr>
+      <w:r>
+        <w:rPr>
+          <w:rFonts w:asciiTheme="minorHAnsi" w:hAnsiTheme="minorHAnsi" w:cstheme="minorHAnsi"/>
+          <w:color w:val="000000"/>
+          <w:highlight w:val="yellow"/>
+          <w:shd w:val="clear" w:color="auto" w:fill="FFFFFF"/>
+        </w:rPr>
+        <w:t>Get to *Really* Know Us, ##firstname##.</w:t>
       </w:r>
     </w:p>
     <w:p>
@@ -3434,7 +3782,13 @@
     <w:p>
       <w:pPr>
         <w:rPr>
-          <w:highlight w:val="yellow"/>
+          <w:rStyle w:val="Hyperlink"/>
+          <w:rFonts w:ascii="Helvetica Neue" w:hAnsi="Helvetica Neue"/>
+          <w:color w:val="267CEB"/>
+          <w:sz w:val="20"/>
+          <w:szCs w:val="20"/>
+          <w:highlight w:val="yellow"/>
+          <w:shd w:val="clear" w:color="auto" w:fill="FFFFFF"/>
         </w:rPr>
       </w:pPr>
       <w:hyperlink r:id="rId40" w:tgtFrame="_blank" w:tooltip="null" w:history="1">
@@ -3448,20 +3802,130 @@
             <w:highlight w:val="yellow"/>
             <w:shd w:val="clear" w:color="auto" w:fill="FFFFFF"/>
           </w:rPr>
-          <w:t>https://fam.seeflagler2023.secure.mdl.io/flp.html</w:t>
+          <w:t>https://fam.seeflagler2023.secu</w:t>
+        </w:r>
+        <w:r>
+          <w:rPr>
+            <w:rStyle w:val="Hyperlink"/>
+            <w:rFonts w:ascii="Helvetica Neue" w:hAnsi="Helvetica Neue"/>
+            <w:color w:val="267CEB"/>
+            <w:sz w:val="20"/>
+            <w:szCs w:val="20"/>
+            <w:highlight w:val="yellow"/>
+            <w:shd w:val="clear" w:color="auto" w:fill="FFFFFF"/>
+          </w:rPr>
+          <w:t>r</w:t>
+        </w:r>
+        <w:r>
+          <w:rPr>
+            <w:rStyle w:val="Hyperlink"/>
+            <w:rFonts w:ascii="Helvetica Neue" w:hAnsi="Helvetica Neue"/>
+            <w:color w:val="267CEB"/>
+            <w:sz w:val="20"/>
+            <w:szCs w:val="20"/>
+            <w:highlight w:val="yellow"/>
+            <w:shd w:val="clear" w:color="auto" w:fill="FFFFFF"/>
+          </w:rPr>
+          <w:t>e.mdl.io/flp.html</w:t>
         </w:r>
       </w:hyperlink>
     </w:p>
     <w:p>
       <w:pPr>
         <w:rPr>
-          <w:highlight w:val="yellow"/>
-        </w:rPr>
-      </w:pPr>
-      <w:r>
-        <w:rPr>
-          <w:highlight w:val="yellow"/>
-        </w:rPr>
+          <w:rStyle w:val="Hyperlink"/>
+          <w:rFonts w:ascii="Helvetica Neue" w:hAnsi="Helvetica Neue"/>
+          <w:color w:val="267CEB"/>
+          <w:sz w:val="20"/>
+          <w:szCs w:val="20"/>
+          <w:highlight w:val="yellow"/>
+          <w:shd w:val="clear" w:color="auto" w:fill="FFFFFF"/>
+        </w:rPr>
+      </w:pPr>
+    </w:p>
+    <w:p>
+      <w:pPr>
+        <w:rPr>
+          <w:rStyle w:val="Hyperlink"/>
+          <w:rFonts w:ascii="Helvetica Neue" w:hAnsi="Helvetica Neue"/>
+          <w:color w:val="267CEB"/>
+          <w:sz w:val="20"/>
+          <w:szCs w:val="20"/>
+          <w:highlight w:val="yellow"/>
+          <w:shd w:val="clear" w:color="auto" w:fill="FFFFFF"/>
+        </w:rPr>
+      </w:pPr>
+    </w:p>
+    <w:p>
+      <w:pPr>
+        <w:rPr>
+          <w:rStyle w:val="Hyperlink"/>
+          <w:rFonts w:ascii="Helvetica Neue" w:hAnsi="Helvetica Neue"/>
+          <w:color w:val="267CEB"/>
+          <w:sz w:val="20"/>
+          <w:szCs w:val="20"/>
+          <w:highlight w:val="yellow"/>
+          <w:shd w:val="clear" w:color="auto" w:fill="FFFFFF"/>
+        </w:rPr>
+      </w:pPr>
+    </w:p>
+    <w:p>
+      <w:pPr>
+        <w:rPr>
+          <w:rStyle w:val="Hyperlink"/>
+          <w:rFonts w:ascii="Helvetica Neue" w:hAnsi="Helvetica Neue"/>
+          <w:color w:val="267CEB"/>
+          <w:sz w:val="20"/>
+          <w:szCs w:val="20"/>
+          <w:highlight w:val="yellow"/>
+          <w:shd w:val="clear" w:color="auto" w:fill="FFFFFF"/>
+        </w:rPr>
+      </w:pPr>
+    </w:p>
+    <w:p>
+      <w:pPr>
+        <w:rPr>
+          <w:rStyle w:val="Hyperlink"/>
+          <w:rFonts w:ascii="Helvetica Neue" w:hAnsi="Helvetica Neue"/>
+          <w:color w:val="267CEB"/>
+          <w:sz w:val="20"/>
+          <w:szCs w:val="20"/>
+          <w:highlight w:val="yellow"/>
+          <w:shd w:val="clear" w:color="auto" w:fill="FFFFFF"/>
+        </w:rPr>
+      </w:pPr>
+    </w:p>
+    <w:p>
+      <w:pPr>
+        <w:rPr>
+          <w:rStyle w:val="Hyperlink"/>
+          <w:rFonts w:ascii="Helvetica Neue" w:hAnsi="Helvetica Neue"/>
+          <w:color w:val="267CEB"/>
+          <w:sz w:val="20"/>
+          <w:szCs w:val="20"/>
+          <w:highlight w:val="yellow"/>
+          <w:shd w:val="clear" w:color="auto" w:fill="FFFFFF"/>
+        </w:rPr>
+      </w:pPr>
+    </w:p>
+    <w:p>
+      <w:pPr>
+        <w:rPr>
+          <w:highlight w:val="yellow"/>
+        </w:rPr>
+      </w:pPr>
+    </w:p>
+    <w:p>
+      <w:pPr>
+        <w:rPr>
+          <w:highlight w:val="yellow"/>
+        </w:rPr>
+      </w:pPr>
+      <w:r>
+        <w:rPr>
+          <w:highlight w:val="yellow"/>
+        </w:rPr>
+        <w:lastRenderedPageBreak/>
         <w:t>I could not get the page to work by using my PURL at the front. All the links go to one page. Help?</w:t>
       </w:r>
     </w:p>

</xml_diff>